<commit_message>
Preparation to filter input
</commit_message>
<xml_diff>
--- a/Description.docx
+++ b/Description.docx
@@ -296,13 +296,7 @@
         <w:t xml:space="preserve"> query process of data retrieving is a sequence of </w:t>
       </w:r>
       <w:r>
-        <w:t xml:space="preserve">calls to </w:t>
-      </w:r>
-      <w:r>
-        <w:t>handlers</w:t>
-      </w:r>
-      <w:r>
-        <w:t xml:space="preserve"> of </w:t>
+        <w:t xml:space="preserve">calls to handlers of </w:t>
       </w:r>
       <w:r>
         <w:t>nested fields.</w:t>
@@ -672,7 +666,7 @@
             <v:path o:extrusionok="f" gradientshapeok="t" o:connecttype="rect"/>
             <o:lock v:ext="edit" aspectratio="t"/>
           </v:shapetype>
-          <v:shape id="_x0000_i1025" type="#_x0000_t75" style="width:310.55pt;height:433.6pt">
+          <v:shape id="_x0000_i1025" type="#_x0000_t75" style="width:310.5pt;height:433.5pt">
             <v:imagedata r:id="rId8" o:title="gql-naive"/>
           </v:shape>
         </w:pict>
@@ -739,7 +733,7 @@
         </w:rPr>
         <w:lastRenderedPageBreak/>
         <w:pict>
-          <v:shape id="_x0000_i1026" type="#_x0000_t75" style="width:385.25pt;height:436.3pt">
+          <v:shape id="_x0000_i1026" type="#_x0000_t75" style="width:385pt;height:436pt">
             <v:imagedata r:id="rId9" o:title="gql-optimized"/>
           </v:shape>
         </w:pict>
@@ -3228,30 +3222,124 @@
         <w:rPr>
           <w:rStyle w:val="md-plain"/>
           <w:rFonts w:cstheme="minorHAnsi"/>
+          <w:color w:val="333333"/>
+          <w:shd w:val="clear" w:color="auto" w:fill="FFFFFF"/>
+        </w:rPr>
+        <w:t>F</w:t>
+      </w:r>
+      <w:r>
+        <w:rPr>
+          <w:rStyle w:val="md-plain"/>
+          <w:rFonts w:cstheme="minorHAnsi"/>
+          <w:color w:val="333333"/>
+          <w:shd w:val="clear" w:color="auto" w:fill="FFFFFF"/>
+        </w:rPr>
+        <w:t xml:space="preserve">lexible filter input may be added to query </w:t>
+      </w:r>
+      <w:r>
+        <w:rPr>
+          <w:rStyle w:val="md-plain"/>
+          <w:rFonts w:cstheme="minorHAnsi"/>
           <w:i/>
           <w:iCs/>
           <w:color w:val="333333"/>
           <w:shd w:val="clear" w:color="auto" w:fill="FFFFFF"/>
         </w:rPr>
-        <w:t>Encrypted password</w:t>
-      </w:r>
-      <w:r>
-        <w:rPr>
-          <w:rStyle w:val="md-plain"/>
-          <w:rFonts w:cstheme="minorHAnsi"/>
-          <w:color w:val="333333"/>
-          <w:shd w:val="clear" w:color="auto" w:fill="FFFFFF"/>
-        </w:rPr>
-        <w:t xml:space="preserve"> should be used</w:t>
-      </w:r>
-      <w:r>
-        <w:rPr>
-          <w:rStyle w:val="md-plain"/>
-          <w:rFonts w:cstheme="minorHAnsi"/>
-          <w:color w:val="333333"/>
-          <w:shd w:val="clear" w:color="auto" w:fill="FFFFFF"/>
-        </w:rPr>
-        <w:t>.</w:t>
+        <w:t>Traders</w:t>
+      </w:r>
+      <w:r>
+        <w:rPr>
+          <w:rStyle w:val="md-plain"/>
+          <w:rFonts w:cstheme="minorHAnsi"/>
+          <w:color w:val="333333"/>
+          <w:shd w:val="clear" w:color="auto" w:fill="FFFFFF"/>
+        </w:rPr>
+        <w:t xml:space="preserve"> in order to filter </w:t>
+      </w:r>
+      <w:r>
+        <w:rPr>
+          <w:rStyle w:val="md-plain"/>
+          <w:rFonts w:cstheme="minorHAnsi"/>
+          <w:color w:val="333333"/>
+          <w:shd w:val="clear" w:color="auto" w:fill="FFFFFF"/>
+        </w:rPr>
+        <w:t>trader lists</w:t>
+      </w:r>
+      <w:r>
+        <w:rPr>
+          <w:rStyle w:val="md-plain"/>
+          <w:rFonts w:cstheme="minorHAnsi"/>
+          <w:color w:val="333333"/>
+          <w:shd w:val="clear" w:color="auto" w:fill="FFFFFF"/>
+        </w:rPr>
+        <w:t xml:space="preserve"> accordingly. For example, </w:t>
+      </w:r>
+      <w:r>
+        <w:rPr>
+          <w:rStyle w:val="md-plain"/>
+          <w:rFonts w:cstheme="minorHAnsi"/>
+          <w:color w:val="333333"/>
+          <w:shd w:val="clear" w:color="auto" w:fill="FFFFFF"/>
+        </w:rPr>
+        <w:t>t</w:t>
+      </w:r>
+      <w:r>
+        <w:rPr>
+          <w:rStyle w:val="md-plain"/>
+          <w:rFonts w:cstheme="minorHAnsi"/>
+          <w:color w:val="333333"/>
+          <w:shd w:val="clear" w:color="auto" w:fill="FFFFFF"/>
+        </w:rPr>
+        <w:t xml:space="preserve">o filter according </w:t>
+      </w:r>
+      <w:bookmarkStart w:id="0" w:name="_GoBack"/>
+      <w:bookmarkEnd w:id="0"/>
+      <w:r>
+        <w:rPr>
+          <w:rStyle w:val="md-plain"/>
+          <w:rFonts w:cstheme="minorHAnsi"/>
+          <w:color w:val="333333"/>
+          <w:shd w:val="clear" w:color="auto" w:fill="FFFFFF"/>
+        </w:rPr>
+        <w:t xml:space="preserve">birthdate range, etc. </w:t>
+      </w:r>
+      <w:proofErr w:type="spellStart"/>
+      <w:r>
+        <w:rPr>
+          <w:rStyle w:val="md-plain"/>
+          <w:rFonts w:cstheme="minorHAnsi"/>
+          <w:color w:val="333333"/>
+          <w:shd w:val="clear" w:color="auto" w:fill="FFFFFF"/>
+        </w:rPr>
+        <w:t>GraphQL</w:t>
+      </w:r>
+      <w:proofErr w:type="spellEnd"/>
+      <w:r>
+        <w:rPr>
+          <w:rStyle w:val="md-plain"/>
+          <w:rFonts w:cstheme="minorHAnsi"/>
+          <w:color w:val="333333"/>
+          <w:shd w:val="clear" w:color="auto" w:fill="FFFFFF"/>
+        </w:rPr>
+        <w:t xml:space="preserve"> allows developer to easily add such things.</w:t>
+      </w:r>
+      <w:r>
+        <w:rPr>
+          <w:rStyle w:val="md-plain"/>
+          <w:rFonts w:cstheme="minorHAnsi"/>
+          <w:color w:val="333333"/>
+          <w:shd w:val="clear" w:color="auto" w:fill="FFFFFF"/>
+        </w:rPr>
+        <w:t xml:space="preserve"> Preparation code is already included and commented out.</w:t>
+      </w:r>
+      <w:r>
+        <w:rPr>
+          <w:rStyle w:val="md-plain"/>
+          <w:rFonts w:cstheme="minorHAnsi"/>
+          <w:color w:val="333333"/>
+          <w:shd w:val="clear" w:color="auto" w:fill="FFFFFF"/>
+        </w:rPr>
+        <w:t xml:space="preserve"> </w:t>
       </w:r>
     </w:p>
     <w:p>
@@ -3278,61 +3366,25 @@
           <w:color w:val="333333"/>
           <w:shd w:val="clear" w:color="auto" w:fill="FFFFFF"/>
         </w:rPr>
-        <w:t>Authentication</w:t>
-      </w:r>
-      <w:r>
-        <w:rPr>
-          <w:rStyle w:val="md-plain"/>
-          <w:rFonts w:cstheme="minorHAnsi"/>
-          <w:color w:val="333333"/>
-          <w:shd w:val="clear" w:color="auto" w:fill="FFFFFF"/>
-        </w:rPr>
-        <w:t xml:space="preserve"> (I have already implemented JSON Web Token (JWT) authentication for .NET 5 services</w:t>
-      </w:r>
-      <w:r>
-        <w:rPr>
-          <w:rStyle w:val="md-plain"/>
-          <w:rFonts w:cstheme="minorHAnsi"/>
-          <w:color w:val="333333"/>
-          <w:shd w:val="clear" w:color="auto" w:fill="FFFFFF"/>
-        </w:rPr>
-        <w:t xml:space="preserve"> but did not include </w:t>
-      </w:r>
-      <w:r>
-        <w:rPr>
-          <w:rStyle w:val="md-plain"/>
-          <w:rFonts w:cstheme="minorHAnsi"/>
-          <w:color w:val="333333"/>
-          <w:shd w:val="clear" w:color="auto" w:fill="FFFFFF"/>
-        </w:rPr>
-        <w:t>i</w:t>
-      </w:r>
-      <w:r>
-        <w:rPr>
-          <w:rStyle w:val="md-plain"/>
-          <w:rFonts w:cstheme="minorHAnsi"/>
-          <w:color w:val="333333"/>
-          <w:shd w:val="clear" w:color="auto" w:fill="FFFFFF"/>
-        </w:rPr>
-        <w:t>t to this solution</w:t>
-      </w:r>
-      <w:r>
-        <w:rPr>
-          <w:rStyle w:val="md-plain"/>
-          <w:rFonts w:cstheme="minorHAnsi"/>
-          <w:color w:val="333333"/>
-          <w:shd w:val="clear" w:color="auto" w:fill="FFFFFF"/>
-        </w:rPr>
-        <w:t xml:space="preserve"> yet</w:t>
-      </w:r>
-      <w:r>
-        <w:rPr>
-          <w:rStyle w:val="md-plain"/>
-          <w:rFonts w:cstheme="minorHAnsi"/>
-          <w:color w:val="333333"/>
-          <w:shd w:val="clear" w:color="auto" w:fill="FFFFFF"/>
-        </w:rPr>
-        <w:t>).</w:t>
+        <w:t>Encrypted password</w:t>
+      </w:r>
+      <w:r>
+        <w:rPr>
+          <w:rStyle w:val="md-plain"/>
+          <w:rFonts w:cstheme="minorHAnsi"/>
+          <w:color w:val="333333"/>
+          <w:shd w:val="clear" w:color="auto" w:fill="FFFFFF"/>
+        </w:rPr>
+        <w:t xml:space="preserve"> should be used</w:t>
+      </w:r>
+      <w:r>
+        <w:rPr>
+          <w:rStyle w:val="md-plain"/>
+          <w:rFonts w:cstheme="minorHAnsi"/>
+          <w:color w:val="333333"/>
+          <w:shd w:val="clear" w:color="auto" w:fill="FFFFFF"/>
+        </w:rPr>
+        <w:t>.</w:t>
       </w:r>
     </w:p>
     <w:p>
@@ -3354,73 +3406,66 @@
         <w:rPr>
           <w:rStyle w:val="md-plain"/>
           <w:rFonts w:cstheme="minorHAnsi"/>
-          <w:color w:val="333333"/>
-          <w:shd w:val="clear" w:color="auto" w:fill="FFFFFF"/>
-        </w:rPr>
-        <w:t>More tests</w:t>
-      </w:r>
-      <w:r>
-        <w:rPr>
-          <w:rStyle w:val="md-plain"/>
-          <w:rFonts w:cstheme="minorHAnsi"/>
-          <w:color w:val="333333"/>
-          <w:shd w:val="clear" w:color="auto" w:fill="FFFFFF"/>
-        </w:rPr>
-        <w:t>, e.</w:t>
-      </w:r>
-      <w:r>
-        <w:rPr>
-          <w:rStyle w:val="md-plain"/>
-          <w:rFonts w:cstheme="minorHAnsi"/>
-          <w:color w:val="333333"/>
-          <w:shd w:val="clear" w:color="auto" w:fill="FFFFFF"/>
-        </w:rPr>
-        <w:t xml:space="preserve"> </w:t>
-      </w:r>
-      <w:r>
-        <w:rPr>
-          <w:rStyle w:val="md-plain"/>
-          <w:rFonts w:cstheme="minorHAnsi"/>
-          <w:color w:val="333333"/>
-          <w:shd w:val="clear" w:color="auto" w:fill="FFFFFF"/>
-        </w:rPr>
-        <w:t xml:space="preserve">g. for unusual business cases </w:t>
-      </w:r>
-      <w:r>
-        <w:rPr>
-          <w:rStyle w:val="md-plain"/>
-          <w:rFonts w:cstheme="minorHAnsi"/>
-          <w:color w:val="333333"/>
-          <w:shd w:val="clear" w:color="auto" w:fill="FFFFFF"/>
-        </w:rPr>
-        <w:t>(“</w:t>
-      </w:r>
-      <w:r>
-        <w:rPr>
-          <w:rStyle w:val="md-plain"/>
-          <w:rFonts w:cstheme="minorHAnsi"/>
-          <w:color w:val="333333"/>
-          <w:shd w:val="clear" w:color="auto" w:fill="FFFFFF"/>
-        </w:rPr>
-        <w:t>border cases</w:t>
-      </w:r>
-      <w:r>
-        <w:rPr>
-          <w:rStyle w:val="md-plain"/>
-          <w:rFonts w:cstheme="minorHAnsi"/>
-          <w:color w:val="333333"/>
-          <w:shd w:val="clear" w:color="auto" w:fill="FFFFFF"/>
-        </w:rPr>
-        <w:t xml:space="preserve">”) </w:t>
-      </w:r>
-      <w:r>
-        <w:rPr>
-          <w:rStyle w:val="md-plain"/>
-          <w:rFonts w:cstheme="minorHAnsi"/>
-          <w:color w:val="333333"/>
-          <w:shd w:val="clear" w:color="auto" w:fill="FFFFFF"/>
-        </w:rPr>
-        <w:t>and database operations.</w:t>
+          <w:i/>
+          <w:iCs/>
+          <w:color w:val="333333"/>
+          <w:shd w:val="clear" w:color="auto" w:fill="FFFFFF"/>
+        </w:rPr>
+        <w:t>Authentication</w:t>
+      </w:r>
+      <w:r>
+        <w:rPr>
+          <w:rStyle w:val="md-plain"/>
+          <w:rFonts w:cstheme="minorHAnsi"/>
+          <w:color w:val="333333"/>
+          <w:shd w:val="clear" w:color="auto" w:fill="FFFFFF"/>
+        </w:rPr>
+        <w:t xml:space="preserve"> (I have already implemented JSON Web Token (JWT) authentication for .NET 5 services</w:t>
+      </w:r>
+      <w:r>
+        <w:rPr>
+          <w:rStyle w:val="md-plain"/>
+          <w:rFonts w:cstheme="minorHAnsi"/>
+          <w:color w:val="333333"/>
+          <w:shd w:val="clear" w:color="auto" w:fill="FFFFFF"/>
+        </w:rPr>
+        <w:t xml:space="preserve"> but did not include </w:t>
+      </w:r>
+      <w:r>
+        <w:rPr>
+          <w:rStyle w:val="md-plain"/>
+          <w:rFonts w:cstheme="minorHAnsi"/>
+          <w:color w:val="333333"/>
+          <w:shd w:val="clear" w:color="auto" w:fill="FFFFFF"/>
+        </w:rPr>
+        <w:t>i</w:t>
+      </w:r>
+      <w:r>
+        <w:rPr>
+          <w:rStyle w:val="md-plain"/>
+          <w:rFonts w:cstheme="minorHAnsi"/>
+          <w:color w:val="333333"/>
+          <w:shd w:val="clear" w:color="auto" w:fill="FFFFFF"/>
+        </w:rPr>
+        <w:t>t to this solution</w:t>
+      </w:r>
+      <w:r>
+        <w:rPr>
+          <w:rStyle w:val="md-plain"/>
+          <w:rFonts w:cstheme="minorHAnsi"/>
+          <w:color w:val="333333"/>
+          <w:shd w:val="clear" w:color="auto" w:fill="FFFFFF"/>
+        </w:rPr>
+        <w:t xml:space="preserve"> yet</w:t>
+      </w:r>
+      <w:r>
+        <w:rPr>
+          <w:rStyle w:val="md-plain"/>
+          <w:rFonts w:cstheme="minorHAnsi"/>
+          <w:color w:val="333333"/>
+          <w:shd w:val="clear" w:color="auto" w:fill="FFFFFF"/>
+        </w:rPr>
+        <w:t>).</w:t>
       </w:r>
     </w:p>
     <w:p>
@@ -3431,6 +3476,94 @@
           <w:numId w:val="3"/>
         </w:numPr>
         <w:jc w:val="both"/>
+        <w:rPr>
+          <w:rStyle w:val="md-plain"/>
+          <w:rFonts w:cstheme="minorHAnsi"/>
+          <w:color w:val="333333"/>
+          <w:shd w:val="clear" w:color="auto" w:fill="FFFFFF"/>
+        </w:rPr>
+      </w:pPr>
+      <w:r>
+        <w:rPr>
+          <w:rStyle w:val="md-plain"/>
+          <w:rFonts w:cstheme="minorHAnsi"/>
+          <w:color w:val="333333"/>
+          <w:shd w:val="clear" w:color="auto" w:fill="FFFFFF"/>
+        </w:rPr>
+        <w:t>More tests</w:t>
+      </w:r>
+      <w:r>
+        <w:rPr>
+          <w:rStyle w:val="md-plain"/>
+          <w:rFonts w:cstheme="minorHAnsi"/>
+          <w:color w:val="333333"/>
+          <w:shd w:val="clear" w:color="auto" w:fill="FFFFFF"/>
+        </w:rPr>
+        <w:t>, e.</w:t>
+      </w:r>
+      <w:r>
+        <w:rPr>
+          <w:rStyle w:val="md-plain"/>
+          <w:rFonts w:cstheme="minorHAnsi"/>
+          <w:color w:val="333333"/>
+          <w:shd w:val="clear" w:color="auto" w:fill="FFFFFF"/>
+        </w:rPr>
+        <w:t xml:space="preserve"> </w:t>
+      </w:r>
+      <w:r>
+        <w:rPr>
+          <w:rStyle w:val="md-plain"/>
+          <w:rFonts w:cstheme="minorHAnsi"/>
+          <w:color w:val="333333"/>
+          <w:shd w:val="clear" w:color="auto" w:fill="FFFFFF"/>
+        </w:rPr>
+        <w:t xml:space="preserve">g. for unusual business cases </w:t>
+      </w:r>
+      <w:r>
+        <w:rPr>
+          <w:rStyle w:val="md-plain"/>
+          <w:rFonts w:cstheme="minorHAnsi"/>
+          <w:color w:val="333333"/>
+          <w:shd w:val="clear" w:color="auto" w:fill="FFFFFF"/>
+        </w:rPr>
+        <w:t>(“</w:t>
+      </w:r>
+      <w:r>
+        <w:rPr>
+          <w:rStyle w:val="md-plain"/>
+          <w:rFonts w:cstheme="minorHAnsi"/>
+          <w:color w:val="333333"/>
+          <w:shd w:val="clear" w:color="auto" w:fill="FFFFFF"/>
+        </w:rPr>
+        <w:t>border cases</w:t>
+      </w:r>
+      <w:r>
+        <w:rPr>
+          <w:rStyle w:val="md-plain"/>
+          <w:rFonts w:cstheme="minorHAnsi"/>
+          <w:color w:val="333333"/>
+          <w:shd w:val="clear" w:color="auto" w:fill="FFFFFF"/>
+        </w:rPr>
+        <w:t xml:space="preserve">”) </w:t>
+      </w:r>
+      <w:r>
+        <w:rPr>
+          <w:rStyle w:val="md-plain"/>
+          <w:rFonts w:cstheme="minorHAnsi"/>
+          <w:color w:val="333333"/>
+          <w:shd w:val="clear" w:color="auto" w:fill="FFFFFF"/>
+        </w:rPr>
+        <w:t>and database operations.</w:t>
+      </w:r>
+    </w:p>
+    <w:p>
+      <w:pPr>
+        <w:pStyle w:val="ListParagraph"/>
+        <w:numPr>
+          <w:ilvl w:val="0"/>
+          <w:numId w:val="3"/>
+        </w:numPr>
+        <w:jc w:val="both"/>
       </w:pPr>
       <w:r>
         <w:rPr>
@@ -3463,10 +3596,7 @@
       </w:r>
     </w:p>
     <w:p/>
-    <w:p>
-      <w:bookmarkStart w:id="0" w:name="_GoBack"/>
-      <w:bookmarkEnd w:id="0"/>
-    </w:p>
+    <w:p/>
     <w:p/>
     <w:sectPr>
       <w:pgSz w:w="12240" w:h="15840"/>
@@ -4928,7 +5058,7 @@
 </file>
 
 <file path=customXml/itemProps1.xml><?xml version="1.0" encoding="utf-8"?>
-<ds:datastoreItem xmlns:ds="http://schemas.openxmlformats.org/officeDocument/2006/customXml" ds:itemID="{F8BDAC4F-F791-4951-B726-78A280BACBF7}">
+<ds:datastoreItem xmlns:ds="http://schemas.openxmlformats.org/officeDocument/2006/customXml" ds:itemID="{8A69BB12-7B1A-4BF1-B2BA-1BBAFFA97E48}">
   <ds:schemaRefs>
     <ds:schemaRef ds:uri="http://schemas.openxmlformats.org/officeDocument/2006/bibliography"/>
   </ds:schemaRefs>

</xml_diff>